<commit_message>
Moved around some SRS documents
</commit_message>
<xml_diff>
--- a/PROG1350 - Software Engineering Fundamentals/SRS/SRSInterviewAnswers.docx
+++ b/PROG1350 - Software Engineering Fundamentals/SRS/SRSInterviewAnswers.docx
@@ -1,6 +1,6 @@
 
 <file path=word/document.xml><?xml version="1.0" encoding="utf-8"?>
-<w:document xmlns:wpc="http://schemas.microsoft.com/office/word/2010/wordprocessingCanvas" xmlns:mc="http://schemas.openxmlformats.org/markup-compatibility/2006" xmlns:o="urn:schemas-microsoft-com:office:office" xmlns:r="http://schemas.openxmlformats.org/officeDocument/2006/relationships" xmlns:m="http://schemas.openxmlformats.org/officeDocument/2006/math" xmlns:v="urn:schemas-microsoft-com:vml" xmlns:wp14="http://schemas.microsoft.com/office/word/2010/wordprocessingDrawing" xmlns:wp="http://schemas.openxmlformats.org/drawingml/2006/wordprocessingDrawing" xmlns:w10="urn:schemas-microsoft-com:office:word" xmlns:w="http://schemas.openxmlformats.org/wordprocessingml/2006/main" xmlns:w14="http://schemas.microsoft.com/office/word/2010/wordml" xmlns:wpg="http://schemas.microsoft.com/office/word/2010/wordprocessingGroup" xmlns:wpi="http://schemas.microsoft.com/office/word/2010/wordprocessingInk" xmlns:wne="http://schemas.microsoft.com/office/word/2006/wordml" xmlns:wps="http://schemas.microsoft.com/office/word/2010/wordprocessingShape" mc:Ignorable="w14 wp14">
+<w:document xmlns:wpc="http://schemas.microsoft.com/office/word/2010/wordprocessingCanvas" xmlns:mo="http://schemas.microsoft.com/office/mac/office/2008/main" xmlns:mc="http://schemas.openxmlformats.org/markup-compatibility/2006" xmlns:mv="urn:schemas-microsoft-com:mac:vml" xmlns:o="urn:schemas-microsoft-com:office:office" xmlns:r="http://schemas.openxmlformats.org/officeDocument/2006/relationships" xmlns:m="http://schemas.openxmlformats.org/officeDocument/2006/math" xmlns:v="urn:schemas-microsoft-com:vml" xmlns:wp14="http://schemas.microsoft.com/office/word/2010/wordprocessingDrawing" xmlns:wp="http://schemas.openxmlformats.org/drawingml/2006/wordprocessingDrawing" xmlns:w10="urn:schemas-microsoft-com:office:word" xmlns:w="http://schemas.openxmlformats.org/wordprocessingml/2006/main" xmlns:w14="http://schemas.microsoft.com/office/word/2010/wordml" xmlns:wpg="http://schemas.microsoft.com/office/word/2010/wordprocessingGroup" xmlns:wpi="http://schemas.microsoft.com/office/word/2010/wordprocessingInk" xmlns:wne="http://schemas.microsoft.com/office/word/2006/wordml" xmlns:wps="http://schemas.microsoft.com/office/word/2010/wordprocessingShape" mc:Ignorable="w14 wp14">
   <w:body>
     <w:p>
       <w:pPr>
@@ -13,28 +13,34 @@
     <w:p>
       <w:r>
         <w:t>(To be paired with the list of questions.)</w:t>
+      </w:r>
+    </w:p>
+    <w:p>
+      <w:pPr>
+        <w:pStyle w:val="Heading1"/>
+      </w:pPr>
+      <w:r>
+        <w:t>Previously submitted questions</w:t>
+      </w:r>
+    </w:p>
+    <w:p>
+      <w:pPr>
+        <w:pStyle w:val="ListParagraph"/>
+        <w:numPr>
+          <w:ilvl w:val="0"/>
+          <w:numId w:val="1"/>
+        </w:numPr>
+      </w:pPr>
+      <w:r>
+        <w:t xml:space="preserve">Yes- </w:t>
+      </w:r>
+      <w:r>
+        <w:t>but don’t remove the ability to s</w:t>
       </w:r>
       <w:bookmarkStart w:id="0" w:name="_GoBack"/>
       <w:bookmarkEnd w:id="0"/>
-    </w:p>
-    <w:p>
-      <w:pPr>
-        <w:pStyle w:val="Heading1"/>
-      </w:pPr>
-      <w:r>
-        <w:t>Previously submitted questions</w:t>
-      </w:r>
-    </w:p>
-    <w:p>
-      <w:pPr>
-        <w:pStyle w:val="ListParagraph"/>
-        <w:numPr>
-          <w:ilvl w:val="0"/>
-          <w:numId w:val="1"/>
-        </w:numPr>
-      </w:pPr>
-      <w:r>
-        <w:t>Yes-  but don’t remove the ability to set alarms just on the clock itself</w:t>
+      <w:r>
+        <w:t>et alarms just on the clock itself</w:t>
       </w:r>
     </w:p>
     <w:p>
@@ -198,8 +204,13 @@
         </w:numPr>
       </w:pPr>
       <w:r>
-        <w:t>User customizable radio presets</w:t>
-      </w:r>
+        <w:t xml:space="preserve">User customizable radio </w:t>
+      </w:r>
+      <w:proofErr w:type="spellStart"/>
+      <w:r>
+        <w:t>presets</w:t>
+      </w:r>
+      <w:proofErr w:type="spellEnd"/>
     </w:p>
     <w:p>
       <w:pPr>
@@ -270,7 +281,15 @@
         </w:numPr>
       </w:pPr>
       <w:r>
-        <w:t>Radio presets up to ten</w:t>
+        <w:t xml:space="preserve">Radio </w:t>
+      </w:r>
+      <w:proofErr w:type="spellStart"/>
+      <w:r>
+        <w:t>presets</w:t>
+      </w:r>
+      <w:proofErr w:type="spellEnd"/>
+      <w:r>
+        <w:t xml:space="preserve"> up to ten</w:t>
       </w:r>
     </w:p>
     <w:p>
@@ -296,7 +315,7 @@
 </file>
 
 <file path=word/numbering.xml><?xml version="1.0" encoding="utf-8"?>
-<w:numbering xmlns:wpc="http://schemas.microsoft.com/office/word/2010/wordprocessingCanvas" xmlns:mc="http://schemas.openxmlformats.org/markup-compatibility/2006" xmlns:o="urn:schemas-microsoft-com:office:office" xmlns:r="http://schemas.openxmlformats.org/officeDocument/2006/relationships" xmlns:m="http://schemas.openxmlformats.org/officeDocument/2006/math" xmlns:v="urn:schemas-microsoft-com:vml" xmlns:wp14="http://schemas.microsoft.com/office/word/2010/wordprocessingDrawing" xmlns:wp="http://schemas.openxmlformats.org/drawingml/2006/wordprocessingDrawing" xmlns:w10="urn:schemas-microsoft-com:office:word" xmlns:w="http://schemas.openxmlformats.org/wordprocessingml/2006/main" xmlns:w14="http://schemas.microsoft.com/office/word/2010/wordml" xmlns:wpg="http://schemas.microsoft.com/office/word/2010/wordprocessingGroup" xmlns:wpi="http://schemas.microsoft.com/office/word/2010/wordprocessingInk" xmlns:wne="http://schemas.microsoft.com/office/word/2006/wordml" xmlns:wps="http://schemas.microsoft.com/office/word/2010/wordprocessingShape" mc:Ignorable="w14 wp14">
+<w:numbering xmlns:wpc="http://schemas.microsoft.com/office/word/2010/wordprocessingCanvas" xmlns:mo="http://schemas.microsoft.com/office/mac/office/2008/main" xmlns:mc="http://schemas.openxmlformats.org/markup-compatibility/2006" xmlns:mv="urn:schemas-microsoft-com:mac:vml" xmlns:o="urn:schemas-microsoft-com:office:office" xmlns:r="http://schemas.openxmlformats.org/officeDocument/2006/relationships" xmlns:m="http://schemas.openxmlformats.org/officeDocument/2006/math" xmlns:v="urn:schemas-microsoft-com:vml" xmlns:wp14="http://schemas.microsoft.com/office/word/2010/wordprocessingDrawing" xmlns:wp="http://schemas.openxmlformats.org/drawingml/2006/wordprocessingDrawing" xmlns:w10="urn:schemas-microsoft-com:office:word" xmlns:w="http://schemas.openxmlformats.org/wordprocessingml/2006/main" xmlns:w14="http://schemas.microsoft.com/office/word/2010/wordml" xmlns:wpg="http://schemas.microsoft.com/office/word/2010/wordprocessingGroup" xmlns:wpi="http://schemas.microsoft.com/office/word/2010/wordprocessingInk" xmlns:wne="http://schemas.microsoft.com/office/word/2006/wordml" xmlns:wps="http://schemas.microsoft.com/office/word/2010/wordprocessingShape" mc:Ignorable="w14 wp14">
   <w:abstractNum w:abstractNumId="0">
     <w:nsid w:val="08AD79A2"/>
     <w:multiLevelType w:val="hybridMultilevel"/>
@@ -522,7 +541,7 @@
       </w:pPr>
     </w:pPrDefault>
   </w:docDefaults>
-  <w:latentStyles w:defLockedState="0" w:defUIPriority="99" w:defSemiHidden="1" w:defUnhideWhenUsed="1" w:defQFormat="0" w:count="267">
+  <w:latentStyles w:defLockedState="0" w:defUIPriority="99" w:defSemiHidden="1" w:defUnhideWhenUsed="1" w:defQFormat="0" w:count="276">
     <w:lsdException w:name="Normal" w:semiHidden="0" w:uiPriority="0" w:unhideWhenUsed="0" w:qFormat="1"/>
     <w:lsdException w:name="heading 1" w:semiHidden="0" w:uiPriority="9" w:unhideWhenUsed="0" w:qFormat="1"/>
     <w:lsdException w:name="heading 2" w:uiPriority="9" w:qFormat="1"/>
@@ -784,7 +803,7 @@
 </file>
 
 <file path=word/stylesWithEffects.xml><?xml version="1.0" encoding="utf-8"?>
-<w:styles xmlns:wpc="http://schemas.microsoft.com/office/word/2010/wordprocessingCanvas" xmlns:mc="http://schemas.openxmlformats.org/markup-compatibility/2006" xmlns:o="urn:schemas-microsoft-com:office:office" xmlns:r="http://schemas.openxmlformats.org/officeDocument/2006/relationships" xmlns:m="http://schemas.openxmlformats.org/officeDocument/2006/math" xmlns:v="urn:schemas-microsoft-com:vml" xmlns:wp14="http://schemas.microsoft.com/office/word/2010/wordprocessingDrawing" xmlns:wp="http://schemas.openxmlformats.org/drawingml/2006/wordprocessingDrawing" xmlns:w10="urn:schemas-microsoft-com:office:word" xmlns:w="http://schemas.openxmlformats.org/wordprocessingml/2006/main" xmlns:w14="http://schemas.microsoft.com/office/word/2010/wordml" xmlns:wpg="http://schemas.microsoft.com/office/word/2010/wordprocessingGroup" xmlns:wpi="http://schemas.microsoft.com/office/word/2010/wordprocessingInk" xmlns:wne="http://schemas.microsoft.com/office/word/2006/wordml" xmlns:wps="http://schemas.microsoft.com/office/word/2010/wordprocessingShape" mc:Ignorable="w14 wp14">
+<w:styles xmlns:wpc="http://schemas.microsoft.com/office/word/2010/wordprocessingCanvas" xmlns:mo="http://schemas.microsoft.com/office/mac/office/2008/main" xmlns:mc="http://schemas.openxmlformats.org/markup-compatibility/2006" xmlns:mv="urn:schemas-microsoft-com:mac:vml" xmlns:o="urn:schemas-microsoft-com:office:office" xmlns:r="http://schemas.openxmlformats.org/officeDocument/2006/relationships" xmlns:m="http://schemas.openxmlformats.org/officeDocument/2006/math" xmlns:v="urn:schemas-microsoft-com:vml" xmlns:wp14="http://schemas.microsoft.com/office/word/2010/wordprocessingDrawing" xmlns:wp="http://schemas.openxmlformats.org/drawingml/2006/wordprocessingDrawing" xmlns:w10="urn:schemas-microsoft-com:office:word" xmlns:w="http://schemas.openxmlformats.org/wordprocessingml/2006/main" xmlns:w14="http://schemas.microsoft.com/office/word/2010/wordml" xmlns:wpg="http://schemas.microsoft.com/office/word/2010/wordprocessingGroup" xmlns:wpi="http://schemas.microsoft.com/office/word/2010/wordprocessingInk" xmlns:wne="http://schemas.microsoft.com/office/word/2006/wordml" xmlns:wps="http://schemas.microsoft.com/office/word/2010/wordprocessingShape" mc:Ignorable="w14 wp14">
   <w:docDefaults>
     <w:rPrDefault>
       <w:rPr>
@@ -800,7 +819,7 @@
       </w:pPr>
     </w:pPrDefault>
   </w:docDefaults>
-  <w:latentStyles w:defLockedState="0" w:defUIPriority="99" w:defSemiHidden="1" w:defUnhideWhenUsed="1" w:defQFormat="0" w:count="267">
+  <w:latentStyles w:defLockedState="0" w:defUIPriority="99" w:defSemiHidden="1" w:defUnhideWhenUsed="1" w:defQFormat="0" w:count="276">
     <w:lsdException w:name="Normal" w:semiHidden="0" w:uiPriority="0" w:unhideWhenUsed="0" w:qFormat="1"/>
     <w:lsdException w:name="heading 1" w:semiHidden="0" w:uiPriority="9" w:unhideWhenUsed="0" w:qFormat="1"/>
     <w:lsdException w:name="heading 2" w:uiPriority="9" w:qFormat="1"/>

</xml_diff>